<commit_message>
Fixed two errors in IDG proposal.
</commit_message>
<xml_diff>
--- a/2021/IDG_proposal/main.docx
+++ b/2021/IDG_proposal/main.docx
@@ -28,7 +28,7 @@
         </w:p>
       </w:sdtContent>
     </w:sdt>
-    <w:bookmarkStart w:id="105" w:name="X5f1be1646a1176f718eae29fc1280c4bb571d91"/>
+    <w:bookmarkStart w:id="109" w:name="X5f1be1646a1176f718eae29fc1280c4bb571d91"/>
     <w:p>
       <w:pPr>
         <w:pStyle w:val="Heading1"/>
@@ -87,13 +87,16 @@
         <w:t xml:space="preserve">(Barnosky et al., 2011)</w:t>
       </w:r>
       <w:r>
-        <w:t xml:space="preserve">; and extreme heat events that are already rendering parts of the world uninhabitable [</w:t>
-      </w:r>
-      <w:r>
-        <w:t xml:space="preserve">Mora et al. (2017)</w:t>
-      </w:r>
-      <w:r>
-        <w:t xml:space="preserve">; Baker2019]. Other instances of human interventions that can be used to mark the start of the Anthropocene include the industrial revolution, nuclear weapons detonation, or the global diffusion of industrial chemicals</w:t>
+        <w:t xml:space="preserve">; and extreme heat events that are already rendering parts of the world uninhabitable</w:t>
+      </w:r>
+      <w:r>
+        <w:t xml:space="preserve"> </w:t>
+      </w:r>
+      <w:r>
+        <w:t xml:space="preserve">(Baker, 2019; Mora et al., 2017)</w:t>
+      </w:r>
+      <w:r>
+        <w:t xml:space="preserve">. Other instances of human interventions that can be used to mark the start of the Anthropocene include the industrial revolution, nuclear weapons detonation, or the global diffusion of industrial chemicals</w:t>
       </w:r>
       <w:r>
         <w:t xml:space="preserve"> </w:t>
@@ -830,7 +833,10 @@
         <w:t xml:space="preserve"> </w:t>
       </w:r>
       <w:r>
-        <w:t xml:space="preserve">[Welsby2021].</w:t>
+        <w:t xml:space="preserve">(Welsby, Price, Pye, &amp; Ekins, 2021)</w:t>
+      </w:r>
+      <w:r>
+        <w:t xml:space="preserve">.</w:t>
       </w:r>
     </w:p>
     <w:p>
@@ -1266,7 +1272,7 @@
       </w:r>
     </w:p>
     <w:bookmarkEnd w:id="21"/>
-    <w:bookmarkStart w:id="104" w:name="references"/>
+    <w:bookmarkStart w:id="108" w:name="references"/>
     <w:p>
       <w:pPr>
         <w:pStyle w:val="Heading2"/>
@@ -1275,7 +1281,7 @@
         <w:t xml:space="preserve">References</w:t>
       </w:r>
     </w:p>
-    <w:bookmarkStart w:id="103" w:name="refs"/>
+    <w:bookmarkStart w:id="107" w:name="refs"/>
     <w:bookmarkStart w:id="23" w:name="ref-AghaKouchak2015"/>
     <w:p>
       <w:pPr>
@@ -1382,12 +1388,94 @@
       </w:hyperlink>
     </w:p>
     <w:bookmarkEnd w:id="25"/>
-    <w:bookmarkStart w:id="26" w:name="ref-Banerjee2015"/>
+    <w:bookmarkStart w:id="27" w:name="ref-Baker2019"/>
     <w:p>
       <w:pPr>
         <w:pStyle w:val="Bibliography"/>
       </w:pPr>
       <w:r>
+        <w:t xml:space="preserve">Baker, A. (2019, September 12). What</w:t>
+      </w:r>
+      <w:r>
+        <w:t xml:space="preserve"> </w:t>
+      </w:r>
+      <w:r>
+        <w:t xml:space="preserve">It</w:t>
+      </w:r>
+      <w:r>
+        <w:t xml:space="preserve">’s</w:t>
+      </w:r>
+      <w:r>
+        <w:t xml:space="preserve"> </w:t>
+      </w:r>
+      <w:r>
+        <w:t xml:space="preserve">Like Living</w:t>
+      </w:r>
+      <w:r>
+        <w:t xml:space="preserve"> </w:t>
+      </w:r>
+      <w:r>
+        <w:t xml:space="preserve">in the</w:t>
+      </w:r>
+      <w:r>
+        <w:t xml:space="preserve"> </w:t>
+      </w:r>
+      <w:r>
+        <w:t xml:space="preserve">Hottest City</w:t>
+      </w:r>
+      <w:r>
+        <w:t xml:space="preserve"> </w:t>
+      </w:r>
+      <w:r>
+        <w:t xml:space="preserve">on</w:t>
+      </w:r>
+      <w:r>
+        <w:t xml:space="preserve"> </w:t>
+      </w:r>
+      <w:r>
+        <w:t xml:space="preserve">Earth</w:t>
+      </w:r>
+      <w:r>
+        <w:t xml:space="preserve">—</w:t>
+      </w:r>
+      <w:r>
+        <w:t xml:space="preserve">Where It Will Soon Be Uninhabitable</w:t>
+      </w:r>
+      <w:r>
+        <w:t xml:space="preserve">.</w:t>
+      </w:r>
+      <w:r>
+        <w:t xml:space="preserve"> </w:t>
+      </w:r>
+      <w:r>
+        <w:rPr>
+          <w:iCs/>
+          <w:i/>
+        </w:rPr>
+        <w:t xml:space="preserve">Time</w:t>
+      </w:r>
+      <w:r>
+        <w:t xml:space="preserve">. Retrieved from</w:t>
+      </w:r>
+      <w:r>
+        <w:t xml:space="preserve"> </w:t>
+      </w:r>
+      <w:hyperlink r:id="rId26">
+        <w:r>
+          <w:rPr>
+            <w:rStyle w:val="Hyperlink"/>
+          </w:rPr>
+          <w:t xml:space="preserve">https://time.com/longform/jacobabad-extreme-heat/</w:t>
+        </w:r>
+      </w:hyperlink>
+    </w:p>
+    <w:bookmarkEnd w:id="27"/>
+    <w:bookmarkStart w:id="28" w:name="ref-Banerjee2015"/>
+    <w:p>
+      <w:pPr>
+        <w:pStyle w:val="Bibliography"/>
+      </w:pPr>
+      <w:r>
         <w:t xml:space="preserve">Banerjee, N., Cushman, J. H., Hasemyer, D., &amp; Song, L. (2015).</w:t>
       </w:r>
       <w:r>
@@ -1422,8 +1510,8 @@
         <w:t xml:space="preserve">.</w:t>
       </w:r>
     </w:p>
-    <w:bookmarkEnd w:id="26"/>
-    <w:bookmarkStart w:id="28" w:name="ref-Barley2020"/>
+    <w:bookmarkEnd w:id="28"/>
+    <w:bookmarkStart w:id="30" w:name="ref-Barley2020"/>
     <w:p>
       <w:pPr>
         <w:pStyle w:val="Bibliography"/>
@@ -1473,7 +1561,7 @@
       <w:r>
         <w:t xml:space="preserve"> </w:t>
       </w:r>
-      <w:hyperlink r:id="rId27">
+      <w:hyperlink r:id="rId29">
         <w:r>
           <w:rPr>
             <w:rStyle w:val="Hyperlink"/>
@@ -1482,8 +1570,8 @@
         </w:r>
       </w:hyperlink>
     </w:p>
-    <w:bookmarkEnd w:id="28"/>
-    <w:bookmarkStart w:id="30" w:name="ref-Barnosky2011"/>
+    <w:bookmarkEnd w:id="30"/>
+    <w:bookmarkStart w:id="32" w:name="ref-Barnosky2011"/>
     <w:p>
       <w:pPr>
         <w:pStyle w:val="Bibliography"/>
@@ -1529,7 +1617,7 @@
       <w:r>
         <w:t xml:space="preserve"> </w:t>
       </w:r>
-      <w:hyperlink r:id="rId29">
+      <w:hyperlink r:id="rId31">
         <w:r>
           <w:rPr>
             <w:rStyle w:val="Hyperlink"/>
@@ -1538,8 +1626,8 @@
         </w:r>
       </w:hyperlink>
     </w:p>
-    <w:bookmarkEnd w:id="30"/>
-    <w:bookmarkStart w:id="32" w:name="ref-Barron2020"/>
+    <w:bookmarkEnd w:id="32"/>
+    <w:bookmarkStart w:id="34" w:name="ref-Barron2020"/>
     <w:p>
       <w:pPr>
         <w:pStyle w:val="Bibliography"/>
@@ -1633,7 +1721,7 @@
       <w:r>
         <w:t xml:space="preserve"> </w:t>
       </w:r>
-      <w:hyperlink r:id="rId31">
+      <w:hyperlink r:id="rId33">
         <w:r>
           <w:rPr>
             <w:rStyle w:val="Hyperlink"/>
@@ -1642,8 +1730,8 @@
         </w:r>
       </w:hyperlink>
     </w:p>
-    <w:bookmarkEnd w:id="32"/>
-    <w:bookmarkStart w:id="34" w:name="ref-Bonneuil2021"/>
+    <w:bookmarkEnd w:id="34"/>
+    <w:bookmarkStart w:id="36" w:name="ref-Bonneuil2021"/>
     <w:p>
       <w:pPr>
         <w:pStyle w:val="Bibliography"/>
@@ -1676,7 +1764,7 @@
       <w:r>
         <w:t xml:space="preserve"> </w:t>
       </w:r>
-      <w:hyperlink r:id="rId33">
+      <w:hyperlink r:id="rId35">
         <w:r>
           <w:rPr>
             <w:rStyle w:val="Hyperlink"/>
@@ -1685,8 +1773,8 @@
         </w:r>
       </w:hyperlink>
     </w:p>
-    <w:bookmarkEnd w:id="34"/>
-    <w:bookmarkStart w:id="36" w:name="ref-Boudet2020"/>
+    <w:bookmarkEnd w:id="36"/>
+    <w:bookmarkStart w:id="38" w:name="ref-Boudet2020"/>
     <w:p>
       <w:pPr>
         <w:pStyle w:val="Bibliography"/>
@@ -1723,7 +1811,7 @@
       <w:r>
         <w:t xml:space="preserve"> </w:t>
       </w:r>
-      <w:hyperlink r:id="rId35">
+      <w:hyperlink r:id="rId37">
         <w:r>
           <w:rPr>
             <w:rStyle w:val="Hyperlink"/>
@@ -1732,8 +1820,8 @@
         </w:r>
       </w:hyperlink>
     </w:p>
-    <w:bookmarkEnd w:id="36"/>
-    <w:bookmarkStart w:id="38" w:name="ref-Bromley2012"/>
+    <w:bookmarkEnd w:id="38"/>
+    <w:bookmarkStart w:id="40" w:name="ref-Bromley2012"/>
     <w:p>
       <w:pPr>
         <w:pStyle w:val="Bibliography"/>
@@ -1836,7 +1924,7 @@
       <w:r>
         <w:t xml:space="preserve"> </w:t>
       </w:r>
-      <w:hyperlink r:id="rId37">
+      <w:hyperlink r:id="rId39">
         <w:r>
           <w:rPr>
             <w:rStyle w:val="Hyperlink"/>
@@ -1845,8 +1933,8 @@
         </w:r>
       </w:hyperlink>
     </w:p>
-    <w:bookmarkEnd w:id="38"/>
-    <w:bookmarkStart w:id="40" w:name="ref-Camilleri2019"/>
+    <w:bookmarkEnd w:id="40"/>
+    <w:bookmarkStart w:id="42" w:name="ref-Camilleri2019"/>
     <w:p>
       <w:pPr>
         <w:pStyle w:val="Bibliography"/>
@@ -1883,7 +1971,7 @@
       <w:r>
         <w:t xml:space="preserve"> </w:t>
       </w:r>
-      <w:hyperlink r:id="rId39">
+      <w:hyperlink r:id="rId41">
         <w:r>
           <w:rPr>
             <w:rStyle w:val="Hyperlink"/>
@@ -1892,8 +1980,8 @@
         </w:r>
       </w:hyperlink>
     </w:p>
-    <w:bookmarkEnd w:id="40"/>
-    <w:bookmarkStart w:id="42" w:name="ref-Cavicchioli2019"/>
+    <w:bookmarkEnd w:id="42"/>
+    <w:bookmarkStart w:id="44" w:name="ref-Cavicchioli2019"/>
     <w:p>
       <w:pPr>
         <w:pStyle w:val="Bibliography"/>
@@ -1930,7 +2018,7 @@
       <w:r>
         <w:t xml:space="preserve"> </w:t>
       </w:r>
-      <w:hyperlink r:id="rId41">
+      <w:hyperlink r:id="rId43">
         <w:r>
           <w:rPr>
             <w:rStyle w:val="Hyperlink"/>
@@ -1939,8 +2027,8 @@
         </w:r>
       </w:hyperlink>
     </w:p>
-    <w:bookmarkEnd w:id="42"/>
-    <w:bookmarkStart w:id="44" w:name="ref-Edwards2011"/>
+    <w:bookmarkEnd w:id="44"/>
+    <w:bookmarkStart w:id="46" w:name="ref-Edwards2011"/>
     <w:p>
       <w:pPr>
         <w:pStyle w:val="Bibliography"/>
@@ -1977,7 +2065,7 @@
       <w:r>
         <w:t xml:space="preserve"> </w:t>
       </w:r>
-      <w:hyperlink r:id="rId43">
+      <w:hyperlink r:id="rId45">
         <w:r>
           <w:rPr>
             <w:rStyle w:val="Hyperlink"/>
@@ -1986,8 +2074,8 @@
         </w:r>
       </w:hyperlink>
     </w:p>
-    <w:bookmarkEnd w:id="44"/>
-    <w:bookmarkStart w:id="46" w:name="ref-Farrell2016"/>
+    <w:bookmarkEnd w:id="46"/>
+    <w:bookmarkStart w:id="48" w:name="ref-Farrell2016"/>
     <w:p>
       <w:pPr>
         <w:pStyle w:val="Bibliography"/>
@@ -2024,7 +2112,7 @@
       <w:r>
         <w:t xml:space="preserve"> </w:t>
       </w:r>
-      <w:hyperlink r:id="rId45">
+      <w:hyperlink r:id="rId47">
         <w:r>
           <w:rPr>
             <w:rStyle w:val="Hyperlink"/>
@@ -2033,8 +2121,8 @@
         </w:r>
       </w:hyperlink>
     </w:p>
-    <w:bookmarkEnd w:id="46"/>
-    <w:bookmarkStart w:id="48" w:name="ref-Forster2017"/>
+    <w:bookmarkEnd w:id="48"/>
+    <w:bookmarkStart w:id="50" w:name="ref-Forster2017"/>
     <w:p>
       <w:pPr>
         <w:pStyle w:val="Bibliography"/>
@@ -2071,7 +2159,7 @@
       <w:r>
         <w:t xml:space="preserve"> </w:t>
       </w:r>
-      <w:hyperlink r:id="rId47">
+      <w:hyperlink r:id="rId49">
         <w:r>
           <w:rPr>
             <w:rStyle w:val="Hyperlink"/>
@@ -2080,8 +2168,8 @@
         </w:r>
       </w:hyperlink>
     </w:p>
-    <w:bookmarkEnd w:id="48"/>
-    <w:bookmarkStart w:id="49" w:name="ref-Hajer1995"/>
+    <w:bookmarkEnd w:id="50"/>
+    <w:bookmarkStart w:id="51" w:name="ref-Hajer1995"/>
     <w:p>
       <w:pPr>
         <w:pStyle w:val="Bibliography"/>
@@ -2121,8 +2209,8 @@
         <w:t xml:space="preserve">.</w:t>
       </w:r>
     </w:p>
-    <w:bookmarkEnd w:id="49"/>
-    <w:bookmarkStart w:id="51" w:name="ref-Hallmann2017"/>
+    <w:bookmarkEnd w:id="51"/>
+    <w:bookmarkStart w:id="53" w:name="ref-Hallmann2017"/>
     <w:p>
       <w:pPr>
         <w:pStyle w:val="Bibliography"/>
@@ -2204,7 +2292,7 @@
       <w:r>
         <w:t xml:space="preserve"> </w:t>
       </w:r>
-      <w:hyperlink r:id="rId50">
+      <w:hyperlink r:id="rId52">
         <w:r>
           <w:rPr>
             <w:rStyle w:val="Hyperlink"/>
@@ -2213,8 +2301,8 @@
         </w:r>
       </w:hyperlink>
     </w:p>
-    <w:bookmarkEnd w:id="51"/>
-    <w:bookmarkStart w:id="53" w:name="ref-Heffernan2011"/>
+    <w:bookmarkEnd w:id="53"/>
+    <w:bookmarkStart w:id="55" w:name="ref-Heffernan2011"/>
     <w:p>
       <w:pPr>
         <w:pStyle w:val="Bibliography"/>
@@ -2251,7 +2339,7 @@
       <w:r>
         <w:t xml:space="preserve"> </w:t>
       </w:r>
-      <w:hyperlink r:id="rId52">
+      <w:hyperlink r:id="rId54">
         <w:r>
           <w:rPr>
             <w:rStyle w:val="Hyperlink"/>
@@ -2260,8 +2348,8 @@
         </w:r>
       </w:hyperlink>
     </w:p>
-    <w:bookmarkEnd w:id="53"/>
-    <w:bookmarkStart w:id="55" w:name="ref-Hoffman2018"/>
+    <w:bookmarkEnd w:id="55"/>
+    <w:bookmarkStart w:id="57" w:name="ref-Hoffman2018"/>
     <w:p>
       <w:pPr>
         <w:pStyle w:val="Bibliography"/>
@@ -2360,7 +2448,7 @@
       <w:r>
         <w:t xml:space="preserve"> </w:t>
       </w:r>
-      <w:hyperlink r:id="rId54">
+      <w:hyperlink r:id="rId56">
         <w:r>
           <w:rPr>
             <w:rStyle w:val="Hyperlink"/>
@@ -2369,8 +2457,8 @@
         </w:r>
       </w:hyperlink>
     </w:p>
-    <w:bookmarkEnd w:id="55"/>
-    <w:bookmarkStart w:id="57" w:name="ref-Hughes2019"/>
+    <w:bookmarkEnd w:id="57"/>
+    <w:bookmarkStart w:id="59" w:name="ref-Hughes2019"/>
     <w:p>
       <w:pPr>
         <w:pStyle w:val="Bibliography"/>
@@ -2407,7 +2495,7 @@
       <w:r>
         <w:t xml:space="preserve"> </w:t>
       </w:r>
-      <w:hyperlink r:id="rId56">
+      <w:hyperlink r:id="rId58">
         <w:r>
           <w:rPr>
             <w:rStyle w:val="Hyperlink"/>
@@ -2416,8 +2504,8 @@
         </w:r>
       </w:hyperlink>
     </w:p>
-    <w:bookmarkEnd w:id="57"/>
-    <w:bookmarkStart w:id="59" w:name="ref-Kvale2021"/>
+    <w:bookmarkEnd w:id="59"/>
+    <w:bookmarkStart w:id="61" w:name="ref-Kvale2021"/>
     <w:p>
       <w:pPr>
         <w:pStyle w:val="Bibliography"/>
@@ -2454,7 +2542,7 @@
       <w:r>
         <w:t xml:space="preserve"> </w:t>
       </w:r>
-      <w:hyperlink r:id="rId58">
+      <w:hyperlink r:id="rId60">
         <w:r>
           <w:rPr>
             <w:rStyle w:val="Hyperlink"/>
@@ -2463,8 +2551,8 @@
         </w:r>
       </w:hyperlink>
     </w:p>
-    <w:bookmarkEnd w:id="59"/>
-    <w:bookmarkStart w:id="60" w:name="ref-Latour2005"/>
+    <w:bookmarkEnd w:id="61"/>
+    <w:bookmarkStart w:id="62" w:name="ref-Latour2005"/>
     <w:p>
       <w:pPr>
         <w:pStyle w:val="Bibliography"/>
@@ -2615,8 +2703,8 @@
         <w:t xml:space="preserve">.</w:t>
       </w:r>
     </w:p>
-    <w:bookmarkEnd w:id="60"/>
-    <w:bookmarkStart w:id="62" w:name="ref-Latour2015"/>
+    <w:bookmarkEnd w:id="62"/>
+    <w:bookmarkStart w:id="64" w:name="ref-Latour2015"/>
     <w:p>
       <w:pPr>
         <w:pStyle w:val="Bibliography"/>
@@ -2739,7 +2827,7 @@
       <w:r>
         <w:t xml:space="preserve"> </w:t>
       </w:r>
-      <w:hyperlink r:id="rId61">
+      <w:hyperlink r:id="rId63">
         <w:r>
           <w:rPr>
             <w:rStyle w:val="Hyperlink"/>
@@ -2748,8 +2836,8 @@
         </w:r>
       </w:hyperlink>
     </w:p>
-    <w:bookmarkEnd w:id="62"/>
-    <w:bookmarkStart w:id="64" w:name="ref-Lewis2015"/>
+    <w:bookmarkEnd w:id="64"/>
+    <w:bookmarkStart w:id="66" w:name="ref-Lewis2015"/>
     <w:p>
       <w:pPr>
         <w:pStyle w:val="Bibliography"/>
@@ -2795,7 +2883,7 @@
       <w:r>
         <w:t xml:space="preserve"> </w:t>
       </w:r>
-      <w:hyperlink r:id="rId63">
+      <w:hyperlink r:id="rId65">
         <w:r>
           <w:rPr>
             <w:rStyle w:val="Hyperlink"/>
@@ -2804,8 +2892,8 @@
         </w:r>
       </w:hyperlink>
     </w:p>
-    <w:bookmarkEnd w:id="64"/>
-    <w:bookmarkStart w:id="66" w:name="ref-Maguire2009"/>
+    <w:bookmarkEnd w:id="66"/>
+    <w:bookmarkStart w:id="68" w:name="ref-Maguire2009"/>
     <w:p>
       <w:pPr>
         <w:pStyle w:val="Bibliography"/>
@@ -2872,7 +2960,7 @@
       <w:r>
         <w:t xml:space="preserve"> </w:t>
       </w:r>
-      <w:hyperlink r:id="rId65">
+      <w:hyperlink r:id="rId67">
         <w:r>
           <w:rPr>
             <w:rStyle w:val="Hyperlink"/>
@@ -2881,8 +2969,8 @@
         </w:r>
       </w:hyperlink>
     </w:p>
-    <w:bookmarkEnd w:id="66"/>
-    <w:bookmarkStart w:id="68" w:name="ref-March1991a"/>
+    <w:bookmarkEnd w:id="68"/>
+    <w:bookmarkStart w:id="70" w:name="ref-March1991a"/>
     <w:p>
       <w:pPr>
         <w:pStyle w:val="Bibliography"/>
@@ -2952,7 +3040,7 @@
       <w:r>
         <w:t xml:space="preserve"> </w:t>
       </w:r>
-      <w:hyperlink r:id="rId67">
+      <w:hyperlink r:id="rId69">
         <w:r>
           <w:rPr>
             <w:rStyle w:val="Hyperlink"/>
@@ -2961,8 +3049,8 @@
         </w:r>
       </w:hyperlink>
     </w:p>
-    <w:bookmarkEnd w:id="68"/>
-    <w:bookmarkStart w:id="70" w:name="ref-Meyer1977"/>
+    <w:bookmarkEnd w:id="70"/>
+    <w:bookmarkStart w:id="72" w:name="ref-Meyer1977"/>
     <w:p>
       <w:pPr>
         <w:pStyle w:val="Bibliography"/>
@@ -3041,7 +3129,7 @@
       <w:r>
         <w:t xml:space="preserve"> </w:t>
       </w:r>
-      <w:hyperlink r:id="rId69">
+      <w:hyperlink r:id="rId71">
         <w:r>
           <w:rPr>
             <w:rStyle w:val="Hyperlink"/>
@@ -3050,8 +3138,8 @@
         </w:r>
       </w:hyperlink>
     </w:p>
-    <w:bookmarkEnd w:id="70"/>
-    <w:bookmarkStart w:id="72" w:name="ref-Mora2017"/>
+    <w:bookmarkEnd w:id="72"/>
+    <w:bookmarkStart w:id="74" w:name="ref-Mora2017"/>
     <w:p>
       <w:pPr>
         <w:pStyle w:val="Bibliography"/>
@@ -3088,7 +3176,7 @@
       <w:r>
         <w:t xml:space="preserve"> </w:t>
       </w:r>
-      <w:hyperlink r:id="rId71">
+      <w:hyperlink r:id="rId73">
         <w:r>
           <w:rPr>
             <w:rStyle w:val="Hyperlink"/>
@@ -3097,8 +3185,8 @@
         </w:r>
       </w:hyperlink>
     </w:p>
-    <w:bookmarkEnd w:id="72"/>
-    <w:bookmarkStart w:id="74" w:name="ref-Rerup2021"/>
+    <w:bookmarkEnd w:id="74"/>
+    <w:bookmarkStart w:id="76" w:name="ref-Rerup2021"/>
     <w:p>
       <w:pPr>
         <w:pStyle w:val="Bibliography"/>
@@ -3155,7 +3243,7 @@
       <w:r>
         <w:t xml:space="preserve"> </w:t>
       </w:r>
-      <w:hyperlink r:id="rId73">
+      <w:hyperlink r:id="rId75">
         <w:r>
           <w:rPr>
             <w:rStyle w:val="Hyperlink"/>
@@ -3164,8 +3252,8 @@
         </w:r>
       </w:hyperlink>
     </w:p>
-    <w:bookmarkEnd w:id="74"/>
-    <w:bookmarkStart w:id="76" w:name="ref-RioDeclaration1992"/>
+    <w:bookmarkEnd w:id="76"/>
+    <w:bookmarkStart w:id="78" w:name="ref-RioDeclaration1992"/>
     <w:p>
       <w:pPr>
         <w:pStyle w:val="Bibliography"/>
@@ -3292,7 +3380,7 @@
       <w:r>
         <w:t xml:space="preserve"> </w:t>
       </w:r>
-      <w:hyperlink r:id="rId75">
+      <w:hyperlink r:id="rId77">
         <w:r>
           <w:rPr>
             <w:rStyle w:val="Hyperlink"/>
@@ -3301,8 +3389,8 @@
         </w:r>
       </w:hyperlink>
     </w:p>
-    <w:bookmarkEnd w:id="76"/>
-    <w:bookmarkStart w:id="78" w:name="ref-Ripple2017"/>
+    <w:bookmarkEnd w:id="78"/>
+    <w:bookmarkStart w:id="80" w:name="ref-Ripple2017"/>
     <w:p>
       <w:pPr>
         <w:pStyle w:val="Bibliography"/>
@@ -3378,7 +3466,7 @@
       <w:r>
         <w:t xml:space="preserve"> </w:t>
       </w:r>
-      <w:hyperlink r:id="rId77">
+      <w:hyperlink r:id="rId79">
         <w:r>
           <w:rPr>
             <w:rStyle w:val="Hyperlink"/>
@@ -3387,8 +3475,8 @@
         </w:r>
       </w:hyperlink>
     </w:p>
-    <w:bookmarkEnd w:id="78"/>
-    <w:bookmarkStart w:id="80" w:name="ref-Rogelj2016"/>
+    <w:bookmarkEnd w:id="80"/>
+    <w:bookmarkStart w:id="82" w:name="ref-Rogelj2016"/>
     <w:p>
       <w:pPr>
         <w:pStyle w:val="Bibliography"/>
@@ -3443,7 +3531,7 @@
       <w:r>
         <w:t xml:space="preserve"> </w:t>
       </w:r>
-      <w:hyperlink r:id="rId79">
+      <w:hyperlink r:id="rId81">
         <w:r>
           <w:rPr>
             <w:rStyle w:val="Hyperlink"/>
@@ -3452,8 +3540,8 @@
         </w:r>
       </w:hyperlink>
     </w:p>
-    <w:bookmarkEnd w:id="80"/>
-    <w:bookmarkStart w:id="82" w:name="ref-Savaresi2016"/>
+    <w:bookmarkEnd w:id="82"/>
+    <w:bookmarkStart w:id="84" w:name="ref-Savaresi2016"/>
     <w:p>
       <w:pPr>
         <w:pStyle w:val="Bibliography"/>
@@ -3499,7 +3587,7 @@
       <w:r>
         <w:t xml:space="preserve"> </w:t>
       </w:r>
-      <w:hyperlink r:id="rId81">
+      <w:hyperlink r:id="rId83">
         <w:r>
           <w:rPr>
             <w:rStyle w:val="Hyperlink"/>
@@ -3508,8 +3596,8 @@
         </w:r>
       </w:hyperlink>
     </w:p>
-    <w:bookmarkEnd w:id="82"/>
-    <w:bookmarkStart w:id="84" w:name="ref-Schleussner2016"/>
+    <w:bookmarkEnd w:id="84"/>
+    <w:bookmarkStart w:id="86" w:name="ref-Schleussner2016"/>
     <w:p>
       <w:pPr>
         <w:pStyle w:val="Bibliography"/>
@@ -3558,7 +3646,7 @@
       <w:r>
         <w:t xml:space="preserve"> </w:t>
       </w:r>
-      <w:hyperlink r:id="rId83">
+      <w:hyperlink r:id="rId85">
         <w:r>
           <w:rPr>
             <w:rStyle w:val="Hyperlink"/>
@@ -3567,8 +3655,8 @@
         </w:r>
       </w:hyperlink>
     </w:p>
-    <w:bookmarkEnd w:id="84"/>
-    <w:bookmarkStart w:id="86" w:name="ref-Schussler2014"/>
+    <w:bookmarkEnd w:id="86"/>
+    <w:bookmarkStart w:id="88" w:name="ref-Schussler2014"/>
     <w:p>
       <w:pPr>
         <w:pStyle w:val="Bibliography"/>
@@ -3671,7 +3759,7 @@
       <w:r>
         <w:t xml:space="preserve"> </w:t>
       </w:r>
-      <w:hyperlink r:id="rId85">
+      <w:hyperlink r:id="rId87">
         <w:r>
           <w:rPr>
             <w:rStyle w:val="Hyperlink"/>
@@ -3680,8 +3768,8 @@
         </w:r>
       </w:hyperlink>
     </w:p>
-    <w:bookmarkEnd w:id="86"/>
-    <w:bookmarkStart w:id="88" w:name="ref-Sognnaes2021"/>
+    <w:bookmarkEnd w:id="88"/>
+    <w:bookmarkStart w:id="90" w:name="ref-Sognnaes2021"/>
     <w:p>
       <w:pPr>
         <w:pStyle w:val="Bibliography"/>
@@ -3718,7 +3806,7 @@
       <w:r>
         <w:t xml:space="preserve"> </w:t>
       </w:r>
-      <w:hyperlink r:id="rId87">
+      <w:hyperlink r:id="rId89">
         <w:r>
           <w:rPr>
             <w:rStyle w:val="Hyperlink"/>
@@ -3727,8 +3815,8 @@
         </w:r>
       </w:hyperlink>
     </w:p>
-    <w:bookmarkEnd w:id="88"/>
-    <w:bookmarkStart w:id="90" w:name="ref-Sterner2019"/>
+    <w:bookmarkEnd w:id="90"/>
+    <w:bookmarkStart w:id="92" w:name="ref-Sterner2019"/>
     <w:p>
       <w:pPr>
         <w:pStyle w:val="Bibliography"/>
@@ -3774,7 +3862,7 @@
       <w:r>
         <w:t xml:space="preserve"> </w:t>
       </w:r>
-      <w:hyperlink r:id="rId89">
+      <w:hyperlink r:id="rId91">
         <w:r>
           <w:rPr>
             <w:rStyle w:val="Hyperlink"/>
@@ -3783,8 +3871,8 @@
         </w:r>
       </w:hyperlink>
     </w:p>
-    <w:bookmarkEnd w:id="90"/>
-    <w:bookmarkStart w:id="92" w:name="ref-Supran2017"/>
+    <w:bookmarkEnd w:id="92"/>
+    <w:bookmarkStart w:id="94" w:name="ref-Supran2017"/>
     <w:p>
       <w:pPr>
         <w:pStyle w:val="Bibliography"/>
@@ -3830,7 +3918,7 @@
       <w:r>
         <w:t xml:space="preserve"> </w:t>
       </w:r>
-      <w:hyperlink r:id="rId91">
+      <w:hyperlink r:id="rId93">
         <w:r>
           <w:rPr>
             <w:rStyle w:val="Hyperlink"/>
@@ -3839,8 +3927,8 @@
         </w:r>
       </w:hyperlink>
     </w:p>
-    <w:bookmarkEnd w:id="92"/>
-    <w:bookmarkStart w:id="94" w:name="ref-Supran2020"/>
+    <w:bookmarkEnd w:id="94"/>
+    <w:bookmarkStart w:id="96" w:name="ref-Supran2020"/>
     <w:p>
       <w:pPr>
         <w:pStyle w:val="Bibliography"/>
@@ -3970,7 +4058,7 @@
       <w:r>
         <w:t xml:space="preserve"> </w:t>
       </w:r>
-      <w:hyperlink r:id="rId93">
+      <w:hyperlink r:id="rId95">
         <w:r>
           <w:rPr>
             <w:rStyle w:val="Hyperlink"/>
@@ -3979,8 +4067,8 @@
         </w:r>
       </w:hyperlink>
     </w:p>
-    <w:bookmarkEnd w:id="94"/>
-    <w:bookmarkStart w:id="96" w:name="ref-Tollefson2021"/>
+    <w:bookmarkEnd w:id="96"/>
+    <w:bookmarkStart w:id="98" w:name="ref-Tollefson2021"/>
     <w:p>
       <w:pPr>
         <w:pStyle w:val="Bibliography"/>
@@ -4029,7 +4117,7 @@
       <w:r>
         <w:t xml:space="preserve"> </w:t>
       </w:r>
-      <w:hyperlink r:id="rId95">
+      <w:hyperlink r:id="rId97">
         <w:r>
           <w:rPr>
             <w:rStyle w:val="Hyperlink"/>
@@ -4038,8 +4126,8 @@
         </w:r>
       </w:hyperlink>
     </w:p>
-    <w:bookmarkEnd w:id="96"/>
-    <w:bookmarkStart w:id="98" w:name="ref-Tong2019a"/>
+    <w:bookmarkEnd w:id="98"/>
+    <w:bookmarkStart w:id="100" w:name="ref-Tong2019a"/>
     <w:p>
       <w:pPr>
         <w:pStyle w:val="Bibliography"/>
@@ -4085,7 +4173,7 @@
       <w:r>
         <w:t xml:space="preserve"> </w:t>
       </w:r>
-      <w:hyperlink r:id="rId97">
+      <w:hyperlink r:id="rId99">
         <w:r>
           <w:rPr>
             <w:rStyle w:val="Hyperlink"/>
@@ -4094,8 +4182,8 @@
         </w:r>
       </w:hyperlink>
     </w:p>
-    <w:bookmarkEnd w:id="98"/>
-    <w:bookmarkStart w:id="100" w:name="ref-Vogt2021"/>
+    <w:bookmarkEnd w:id="100"/>
+    <w:bookmarkStart w:id="102" w:name="ref-Vogt2021"/>
     <w:p>
       <w:pPr>
         <w:pStyle w:val="Bibliography"/>
@@ -4165,7 +4253,7 @@
       <w:r>
         <w:t xml:space="preserve"> </w:t>
       </w:r>
-      <w:hyperlink r:id="rId99">
+      <w:hyperlink r:id="rId101">
         <w:r>
           <w:rPr>
             <w:rStyle w:val="Hyperlink"/>
@@ -4174,13 +4262,69 @@
         </w:r>
       </w:hyperlink>
     </w:p>
-    <w:bookmarkEnd w:id="100"/>
-    <w:bookmarkStart w:id="102" w:name="ref-Zbaracki1998"/>
+    <w:bookmarkEnd w:id="102"/>
+    <w:bookmarkStart w:id="104" w:name="ref-Welsby2021"/>
     <w:p>
       <w:pPr>
         <w:pStyle w:val="Bibliography"/>
       </w:pPr>
       <w:r>
+        <w:t xml:space="preserve">Welsby, D., Price, J., Pye, S., &amp; Ekins, P. (2021). Unextractable fossil fuels in a 1.5 °</w:t>
+      </w:r>
+      <w:r>
+        <w:t xml:space="preserve">C</w:t>
+      </w:r>
+      <w:r>
+        <w:t xml:space="preserve"> </w:t>
+      </w:r>
+      <w:r>
+        <w:t xml:space="preserve">world.</w:t>
+      </w:r>
+      <w:r>
+        <w:t xml:space="preserve"> </w:t>
+      </w:r>
+      <w:r>
+        <w:rPr>
+          <w:iCs/>
+          <w:i/>
+        </w:rPr>
+        <w:t xml:space="preserve">Nature</w:t>
+      </w:r>
+      <w:r>
+        <w:t xml:space="preserve">,</w:t>
+      </w:r>
+      <w:r>
+        <w:t xml:space="preserve"> </w:t>
+      </w:r>
+      <w:r>
+        <w:rPr>
+          <w:iCs/>
+          <w:i/>
+        </w:rPr>
+        <w:t xml:space="preserve">597</w:t>
+      </w:r>
+      <w:r>
+        <w:t xml:space="preserve">(7875, 7875), 230–234.</w:t>
+      </w:r>
+      <w:r>
+        <w:t xml:space="preserve"> </w:t>
+      </w:r>
+      <w:hyperlink r:id="rId103">
+        <w:r>
+          <w:rPr>
+            <w:rStyle w:val="Hyperlink"/>
+          </w:rPr>
+          <w:t xml:space="preserve">https://doi.org/10.1038/s41586-021-03821-8</w:t>
+        </w:r>
+      </w:hyperlink>
+    </w:p>
+    <w:bookmarkEnd w:id="104"/>
+    <w:bookmarkStart w:id="106" w:name="ref-Zbaracki1998"/>
+    <w:p>
+      <w:pPr>
+        <w:pStyle w:val="Bibliography"/>
+      </w:pPr>
+      <w:r>
         <w:t xml:space="preserve">Zbaracki, M. J. (1998). The</w:t>
       </w:r>
       <w:r>
@@ -4245,7 +4389,7 @@
       <w:r>
         <w:t xml:space="preserve"> </w:t>
       </w:r>
-      <w:hyperlink r:id="rId101">
+      <w:hyperlink r:id="rId105">
         <w:r>
           <w:rPr>
             <w:rStyle w:val="Hyperlink"/>
@@ -4254,10 +4398,10 @@
         </w:r>
       </w:hyperlink>
     </w:p>
-    <w:bookmarkEnd w:id="102"/>
-    <w:bookmarkEnd w:id="103"/>
-    <w:bookmarkEnd w:id="104"/>
-    <w:bookmarkEnd w:id="105"/>
+    <w:bookmarkEnd w:id="106"/>
+    <w:bookmarkEnd w:id="107"/>
+    <w:bookmarkEnd w:id="108"/>
+    <w:bookmarkEnd w:id="109"/>
     <w:sectPr>
       <w:footerReference r:id="rId9" w:type="default"/>
       <w:pgSz w:h="15840" w:w="12240"/>

</xml_diff>